<commit_message>
Updating the final project report along with another test case for LHS
</commit_message>
<xml_diff>
--- a/Project Report.docx
+++ b/Project Report.docx
@@ -8,7 +8,10 @@
         <w:spacing w:after="60"/>
       </w:pPr>
       <w:r>
-        <w:t xml:space="preserve">Implementing CKY Parser in Java </w:t>
+        <w:t>Implementing CKY Algorithm</w:t>
+      </w:r>
+      <w:r>
+        <w:t xml:space="preserve"> in Java </w:t>
       </w:r>
     </w:p>
     <w:p>
@@ -62,7 +65,13 @@
           <w:spacing w:val="-2"/>
         </w:rPr>
         <w:br/>
-        <w:t>800 W Campbell Rd</w:t>
+        <w:t xml:space="preserve">800 W </w:t>
+      </w:r>
+      <w:r>
+        <w:rPr>
+          <w:spacing w:val="-2"/>
+        </w:rPr>
+        <w:t>Campbell Rd</w:t>
       </w:r>
       <w:r>
         <w:rPr>
@@ -71,13 +80,8 @@
         <w:br/>
         <w:t>Richardson TX 75080</w:t>
       </w:r>
-      <w:r>
-        <w:rPr>
-          <w:spacing w:val="-2"/>
-        </w:rPr>
-        <w:br/>
-        <w:t>+1(214) 299-3874</w:t>
-      </w:r>
+      <w:bookmarkStart w:id="0" w:name="_GoBack"/>
+      <w:bookmarkEnd w:id="0"/>
     </w:p>
     <w:p>
       <w:pPr>
@@ -165,6 +169,38 @@
         <w:rPr>
           <w:sz w:val="20"/>
         </w:rPr>
+        <w:t xml:space="preserve">Within computer Science, the term </w:t>
+      </w:r>
+      <w:r>
+        <w:rPr>
+          <w:b/>
+          <w:sz w:val="20"/>
+        </w:rPr>
+        <w:t>P</w:t>
+      </w:r>
+      <w:r>
+        <w:rPr>
+          <w:b/>
+          <w:sz w:val="20"/>
+        </w:rPr>
+        <w:t>arsing</w:t>
+      </w:r>
+      <w:r>
+        <w:rPr>
+          <w:sz w:val="20"/>
+        </w:rPr>
+        <w:t xml:space="preserve"> is used in the analysis of computer languages, referring to the syntactic analysis of the input code. </w:t>
+      </w:r>
+      <w:r>
+        <w:rPr>
+          <w:sz w:val="20"/>
+        </w:rPr>
+        <w:t xml:space="preserve">This report deals with one of the parsing algorithm for context-free grammar. </w:t>
+      </w:r>
+      <w:r>
+        <w:rPr>
+          <w:sz w:val="20"/>
+        </w:rPr>
         <w:t>The</w:t>
       </w:r>
       <w:r>
@@ -177,7 +213,31 @@
         <w:rPr>
           <w:sz w:val="20"/>
         </w:rPr>
-        <w:t>“Cocke, Younger, Kasami” algorithm. It gives the introduction to parsing along with steps to implement the CYK algorithm in Java</w:t>
+        <w:t xml:space="preserve">“Cocke, Younger, Kasami” algorithm. It gives the introduction to parsing along with steps to implement the </w:t>
+      </w:r>
+      <w:r>
+        <w:rPr>
+          <w:sz w:val="20"/>
+        </w:rPr>
+        <w:t>Cocke-Younger-Kasami (</w:t>
+      </w:r>
+      <w:r>
+        <w:rPr>
+          <w:sz w:val="20"/>
+        </w:rPr>
+        <w:t>CYK</w:t>
+      </w:r>
+      <w:r>
+        <w:rPr>
+          <w:sz w:val="20"/>
+        </w:rPr>
+        <w:t>)</w:t>
+      </w:r>
+      <w:r>
+        <w:rPr>
+          <w:sz w:val="20"/>
+        </w:rPr>
+        <w:t xml:space="preserve"> algorithm in Java</w:t>
       </w:r>
       <w:r>
         <w:rPr>
@@ -342,6 +402,48 @@
         </w:rPr>
         <w:t xml:space="preserve"> It employs bottom-up parsing and dynamic programming. The importance of the CYK algorithm stems from its high efficiency in certain situations.</w:t>
       </w:r>
+      <w:r>
+        <w:rPr>
+          <w:sz w:val="20"/>
+        </w:rPr>
+        <w:t xml:space="preserve"> The standard version of CYK algorithm operates only on context-free grammars given in Chomsky Normal Form.</w:t>
+      </w:r>
+      <w:r>
+        <w:rPr>
+          <w:sz w:val="20"/>
+        </w:rPr>
+        <w:t xml:space="preserve"> H</w:t>
+      </w:r>
+      <w:r>
+        <w:rPr>
+          <w:sz w:val="20"/>
+        </w:rPr>
+        <w:t>owever there is a way to transform</w:t>
+      </w:r>
+      <w:r>
+        <w:rPr>
+          <w:sz w:val="20"/>
+        </w:rPr>
+        <w:t xml:space="preserve"> any context-free grammar to </w:t>
+      </w:r>
+      <w:r>
+        <w:rPr>
+          <w:sz w:val="20"/>
+        </w:rPr>
+        <w:t>the equivalent grammar in</w:t>
+      </w:r>
+      <w:r>
+        <w:rPr>
+          <w:sz w:val="20"/>
+        </w:rPr>
+        <w:t xml:space="preserve"> Cho</w:t>
+      </w:r>
+      <w:r>
+        <w:rPr>
+          <w:sz w:val="20"/>
+        </w:rPr>
+        <w:t>msky Normal Form.</w:t>
+      </w:r>
     </w:p>
     <w:p>
       <w:pPr>
@@ -396,7 +498,25 @@
         <w:rPr>
           <w:sz w:val="20"/>
         </w:rPr>
-        <w:t xml:space="preserve"> The CYK algorithm requires the context-free grammar to be rendered into CNF because it tests for possibilities to split the current sequence in help.</w:t>
+        <w:t xml:space="preserve"> The CYK algorithm requires the context-free grammar to be rendered into CNF because it tests for possibilities to sp</w:t>
+      </w:r>
+      <w:r>
+        <w:rPr>
+          <w:sz w:val="20"/>
+        </w:rPr>
+        <w:t>lit t</w:t>
+      </w:r>
+      <w:r>
+        <w:rPr>
+          <w:sz w:val="20"/>
+        </w:rPr>
+        <w:t>he current sequence in two parts</w:t>
+      </w:r>
+      <w:r>
+        <w:rPr>
+          <w:sz w:val="20"/>
+        </w:rPr>
+        <w:t>.</w:t>
       </w:r>
       <w:r>
         <w:rPr>
@@ -486,6 +606,7 @@
         <w:rPr>
           <w:sz w:val="20"/>
         </w:rPr>
+        <w:lastRenderedPageBreak/>
         <w:t>Where A, B, C are non-terminal symbols and α is a terminal symbol</w:t>
       </w:r>
     </w:p>
@@ -591,7 +712,6 @@
         <w:rPr>
           <w:sz w:val="20"/>
         </w:rPr>
-        <w:lastRenderedPageBreak/>
         <w:t>Earley Algorithm is implemented using dynamic programming and top-down approach.</w:t>
       </w:r>
       <w:r>
@@ -654,7 +774,48 @@
         <w:rPr>
           <w:sz w:val="20"/>
         </w:rPr>
-        <w:t xml:space="preserve"> Chart Parsing facilitates dynamic determination of the order in which the entries are processed. </w:t>
+        <w:t xml:space="preserve"> Chart Parsing facilitates dynamic determination of the order in which the entries are processed.</w:t>
+      </w:r>
+    </w:p>
+    <w:p>
+      <w:pPr>
+        <w:pStyle w:val="BodyTextIndent"/>
+        <w:spacing w:after="120"/>
+        <w:ind w:firstLine="0"/>
+        <w:rPr>
+          <w:sz w:val="20"/>
+        </w:rPr>
+      </w:pPr>
+      <w:r>
+        <w:rPr>
+          <w:sz w:val="20"/>
+        </w:rPr>
+        <w:t>This report gives the implementation of the CYK algorithm present in most of the Natural Processing Language textbooks.</w:t>
+      </w:r>
+      <w:r>
+        <w:rPr>
+          <w:sz w:val="20"/>
+        </w:rPr>
+        <w:t xml:space="preserve"> There are many more efficient ways to implement this algorithm which can result in a faster execution</w:t>
+      </w:r>
+      <w:r>
+        <w:rPr>
+          <w:sz w:val="20"/>
+        </w:rPr>
+        <w:t xml:space="preserve"> </w:t>
+      </w:r>
+      <w:r>
+        <w:rPr>
+          <w:sz w:val="20"/>
+          <w:vertAlign w:val="superscript"/>
+        </w:rPr>
+        <w:t>[6]</w:t>
+      </w:r>
+      <w:r>
+        <w:rPr>
+          <w:sz w:val="20"/>
+        </w:rPr>
+        <w:t>.</w:t>
       </w:r>
     </w:p>
     <w:p>
@@ -697,7 +858,13 @@
         <w:rPr>
           <w:sz w:val="20"/>
         </w:rPr>
-        <w:t xml:space="preserve"> After that, the working of CYK algorithm was studied. </w:t>
+        <w:t xml:space="preserve"> After which</w:t>
+      </w:r>
+      <w:r>
+        <w:rPr>
+          <w:sz w:val="20"/>
+        </w:rPr>
+        <w:t xml:space="preserve">, the working of CYK algorithm was studied. </w:t>
       </w:r>
       <w:r>
         <w:rPr>
@@ -716,6 +883,12 @@
           <w:sz w:val="20"/>
         </w:rPr>
         <w:t>ed since it is most widely used.</w:t>
+      </w:r>
+      <w:r>
+        <w:rPr>
+          <w:sz w:val="20"/>
+        </w:rPr>
+        <w:t xml:space="preserve"> The below section explains the implementation of the software and also provides pseudocode for the same.</w:t>
       </w:r>
     </w:p>
     <w:p>
@@ -814,6 +987,7 @@
         <w:rPr>
           <w:sz w:val="20"/>
         </w:rPr>
+        <w:lastRenderedPageBreak/>
         <w:t xml:space="preserve">At the end, the entire matrix is filled. </w:t>
       </w:r>
       <w:r>
@@ -845,6 +1019,14 @@
           <w:sz w:val="20"/>
         </w:rPr>
       </w:pPr>
+    </w:p>
+    <w:p>
+      <w:pPr>
+        <w:spacing w:after="120"/>
+        <w:rPr>
+          <w:sz w:val="20"/>
+        </w:rPr>
+      </w:pPr>
       <w:r>
         <w:rPr>
           <w:sz w:val="20"/>
@@ -911,7 +1093,6 @@
         <w:rPr>
           <w:sz w:val="20"/>
         </w:rPr>
-        <w:lastRenderedPageBreak/>
         <w:t>Extract RHS</w:t>
       </w:r>
     </w:p>
@@ -1128,7 +1309,73 @@
         <w:rPr>
           <w:sz w:val="20"/>
         </w:rPr>
-        <w:t>Generate different combinations of the string and save the symbols in the remaining matrix</w:t>
+        <w:t>Generate different</w:t>
+      </w:r>
+      <w:r>
+        <w:rPr>
+          <w:sz w:val="20"/>
+        </w:rPr>
+        <w:t xml:space="preserve"> combinations of the </w:t>
+      </w:r>
+      <w:r>
+        <w:rPr>
+          <w:sz w:val="20"/>
+        </w:rPr>
+        <w:t xml:space="preserve">intermediate </w:t>
+      </w:r>
+      <w:r>
+        <w:rPr>
+          <w:sz w:val="20"/>
+        </w:rPr>
+        <w:t>string</w:t>
+      </w:r>
+    </w:p>
+    <w:p>
+      <w:pPr>
+        <w:spacing w:after="120"/>
+        <w:rPr>
+          <w:sz w:val="20"/>
+        </w:rPr>
+      </w:pPr>
+      <w:r>
+        <w:rPr>
+          <w:sz w:val="20"/>
+        </w:rPr>
+        <w:t>I</w:t>
+      </w:r>
+      <w:r>
+        <w:rPr>
+          <w:sz w:val="20"/>
+        </w:rPr>
+        <w:t>f the generated string is a part of production rules</w:t>
+      </w:r>
+    </w:p>
+    <w:p>
+      <w:pPr>
+        <w:spacing w:after="120"/>
+        <w:rPr>
+          <w:sz w:val="20"/>
+        </w:rPr>
+      </w:pPr>
+      <w:r>
+        <w:rPr>
+          <w:sz w:val="20"/>
+        </w:rPr>
+        <w:t>{</w:t>
+      </w:r>
+    </w:p>
+    <w:p>
+      <w:pPr>
+        <w:spacing w:after="120"/>
+        <w:rPr>
+          <w:sz w:val="20"/>
+        </w:rPr>
+      </w:pPr>
+      <w:r>
+        <w:rPr>
+          <w:sz w:val="20"/>
+        </w:rPr>
+        <w:t>Save the symbol in the corresponding cell in the matrix</w:t>
       </w:r>
     </w:p>
     <w:p>
@@ -1156,6 +1403,20 @@
         <w:rPr>
           <w:sz w:val="20"/>
         </w:rPr>
+        <w:t>}</w:t>
+      </w:r>
+    </w:p>
+    <w:p>
+      <w:pPr>
+        <w:spacing w:after="120"/>
+        <w:rPr>
+          <w:sz w:val="20"/>
+        </w:rPr>
+      </w:pPr>
+      <w:r>
+        <w:rPr>
+          <w:sz w:val="20"/>
+        </w:rPr>
         <w:t>Display the upper half of the matrix</w:t>
       </w:r>
     </w:p>
@@ -1276,6 +1537,14 @@
         </w:rPr>
         <w:t>}</w:t>
       </w:r>
+    </w:p>
+    <w:p>
+      <w:pPr>
+        <w:spacing w:after="120"/>
+        <w:rPr>
+          <w:sz w:val="20"/>
+        </w:rPr>
+      </w:pPr>
     </w:p>
     <w:p>
       <w:pPr>
@@ -1386,7 +1655,13 @@
         <w:rPr>
           <w:sz w:val="20"/>
         </w:rPr>
-        <w:t>The input for the software is a text file called “inputGrammar.txt”</w:t>
+        <w:t>The input for the software should be</w:t>
+      </w:r>
+      <w:r>
+        <w:rPr>
+          <w:sz w:val="20"/>
+        </w:rPr>
+        <w:t xml:space="preserve"> a text file called “inputGrammar.txt”</w:t>
       </w:r>
       <w:r>
         <w:rPr>
@@ -1398,7 +1673,25 @@
         <w:rPr>
           <w:sz w:val="20"/>
         </w:rPr>
-        <w:t xml:space="preserve">This input file should be in a required format. </w:t>
+        <w:t>This input file should be in a required format</w:t>
+      </w:r>
+      <w:r>
+        <w:rPr>
+          <w:sz w:val="20"/>
+        </w:rPr>
+        <w:t xml:space="preserve"> given below</w:t>
+      </w:r>
+      <w:r>
+        <w:rPr>
+          <w:sz w:val="20"/>
+        </w:rPr>
+        <w:t>:</w:t>
+      </w:r>
+      <w:r>
+        <w:rPr>
+          <w:sz w:val="20"/>
+        </w:rPr>
+        <w:t xml:space="preserve"> </w:t>
       </w:r>
     </w:p>
     <w:p>
@@ -1442,7 +1735,13 @@
         <w:rPr>
           <w:sz w:val="20"/>
         </w:rPr>
-        <w:t>Line 2 : The starting variable</w:t>
+        <w:t>Line 2 : The start</w:t>
+      </w:r>
+      <w:r>
+        <w:rPr>
+          <w:sz w:val="20"/>
+        </w:rPr>
+        <w:t xml:space="preserve"> variable</w:t>
       </w:r>
     </w:p>
     <w:p>
@@ -1480,7 +1779,13 @@
         <w:rPr>
           <w:sz w:val="20"/>
         </w:rPr>
-        <w:t>Line 4 to end : The production rules for the grammar</w:t>
+        <w:t xml:space="preserve">Line 4 to end : The production rules for the </w:t>
+      </w:r>
+      <w:r>
+        <w:rPr>
+          <w:sz w:val="20"/>
+        </w:rPr>
+        <w:t>grammar, one rule in a single line</w:t>
       </w:r>
     </w:p>
     <w:p>
@@ -1516,6 +1821,12 @@
         <w:rPr>
           <w:sz w:val="20"/>
         </w:rPr>
+        <w:t xml:space="preserve"> (matrix)</w:t>
+      </w:r>
+      <w:r>
+        <w:rPr>
+          <w:sz w:val="20"/>
+        </w:rPr>
         <w:t>.</w:t>
       </w:r>
       <w:r>
@@ -1552,7 +1863,13 @@
         <w:rPr>
           <w:sz w:val="20"/>
         </w:rPr>
-        <w:t xml:space="preserve"> The software also tells if the given string can be parsed by the </w:t>
+        <w:t xml:space="preserve"> At the end, t</w:t>
+      </w:r>
+      <w:r>
+        <w:rPr>
+          <w:sz w:val="20"/>
+        </w:rPr>
+        <w:t xml:space="preserve">he software also tells if the given string can be parsed by the </w:t>
       </w:r>
       <w:r>
         <w:rPr>
@@ -1575,9 +1892,26 @@
     </w:p>
     <w:p>
       <w:pPr>
+        <w:pStyle w:val="BodyTextIndent"/>
+        <w:spacing w:after="120"/>
+        <w:ind w:firstLine="0"/>
+        <w:rPr>
+          <w:sz w:val="20"/>
+        </w:rPr>
+      </w:pPr>
+      <w:r>
+        <w:rPr>
+          <w:sz w:val="20"/>
+        </w:rPr>
+        <w:t>If the validation of the input fails, corresponding error messages are shown and the execution is terminated at the very moment.</w:t>
+      </w:r>
+    </w:p>
+    <w:p>
+      <w:pPr>
         <w:pStyle w:val="Heading2"/>
       </w:pPr>
       <w:r>
+        <w:lastRenderedPageBreak/>
         <w:t>Note</w:t>
       </w:r>
     </w:p>
@@ -1634,7 +1968,6 @@
         <w:rPr>
           <w:sz w:val="20"/>
         </w:rPr>
-        <w:lastRenderedPageBreak/>
         <w:t xml:space="preserve">In order to execute the program successfully, the rules should strictly be in </w:t>
       </w:r>
       <w:r>
@@ -2374,6 +2707,7 @@
         <w:pStyle w:val="Heading2"/>
       </w:pPr>
       <w:r>
+        <w:lastRenderedPageBreak/>
         <w:t>Test 3</w:t>
       </w:r>
     </w:p>
@@ -2525,7 +2859,6 @@
         <w:rPr>
           <w:sz w:val="20"/>
         </w:rPr>
-        <w:lastRenderedPageBreak/>
         <w:t>B</w:t>
       </w:r>
       <w:r>
@@ -3229,6 +3562,107 @@
     </w:p>
     <w:p>
       <w:pPr>
+        <w:pStyle w:val="Heading2"/>
+      </w:pPr>
+      <w:r>
+        <w:t>Test 5</w:t>
+      </w:r>
+    </w:p>
+    <w:p>
+      <w:pPr>
+        <w:rPr>
+          <w:sz w:val="20"/>
+        </w:rPr>
+      </w:pPr>
+      <w:r>
+        <w:rPr>
+          <w:sz w:val="20"/>
+        </w:rPr>
+        <w:t xml:space="preserve">This testing is done to check if a faulty LHS is detected by the software. </w:t>
+      </w:r>
+      <w:r>
+        <w:rPr>
+          <w:sz w:val="20"/>
+        </w:rPr>
+        <w:t>One of the grammar rule in this test case has the LHS with two non-terminal symbols.</w:t>
+      </w:r>
+      <w:r>
+        <w:rPr>
+          <w:sz w:val="20"/>
+        </w:rPr>
+        <w:t xml:space="preserve"> This should be caught by the software and corresponding error message should be displayed.</w:t>
+      </w:r>
+    </w:p>
+    <w:p>
+      <w:pPr>
+        <w:rPr>
+          <w:sz w:val="20"/>
+        </w:rPr>
+      </w:pPr>
+      <w:r>
+        <w:rPr>
+          <w:sz w:val="20"/>
+        </w:rPr>
+        <w:lastRenderedPageBreak/>
+        <w:t xml:space="preserve"> </w:t>
+      </w:r>
+      <w:r>
+        <w:rPr>
+          <w:noProof/>
+          <w:sz w:val="20"/>
+        </w:rPr>
+        <w:drawing>
+          <wp:inline distT="0" distB="0" distL="0" distR="0">
+            <wp:extent cx="1323975" cy="1219200"/>
+            <wp:effectExtent l="0" t="0" r="9525" b="0"/>
+            <wp:docPr id="6" name="Picture 6" descr="D:\University of Texas at Dallas\Sem 5 - Spring 2016\Natural Language Processing\CYKParser-NLP\images\test5.JPG"/>
+            <wp:cNvGraphicFramePr>
+              <a:graphicFrameLocks xmlns:a="http://schemas.openxmlformats.org/drawingml/2006/main" noChangeAspect="1"/>
+            </wp:cNvGraphicFramePr>
+            <a:graphic xmlns:a="http://schemas.openxmlformats.org/drawingml/2006/main">
+              <a:graphicData uri="http://schemas.openxmlformats.org/drawingml/2006/picture">
+                <pic:pic xmlns:pic="http://schemas.openxmlformats.org/drawingml/2006/picture">
+                  <pic:nvPicPr>
+                    <pic:cNvPr id="0" name="Picture 1" descr="D:\University of Texas at Dallas\Sem 5 - Spring 2016\Natural Language Processing\CYKParser-NLP\images\test5.JPG"/>
+                    <pic:cNvPicPr>
+                      <a:picLocks noChangeAspect="1" noChangeArrowheads="1"/>
+                    </pic:cNvPicPr>
+                  </pic:nvPicPr>
+                  <pic:blipFill>
+                    <a:blip r:embed="rId13">
+                      <a:extLst>
+                        <a:ext uri="{28A0092B-C50C-407E-A947-70E740481C1C}">
+                          <a14:useLocalDpi xmlns:a14="http://schemas.microsoft.com/office/drawing/2010/main" val="0"/>
+                        </a:ext>
+                      </a:extLst>
+                    </a:blip>
+                    <a:srcRect/>
+                    <a:stretch>
+                      <a:fillRect/>
+                    </a:stretch>
+                  </pic:blipFill>
+                  <pic:spPr bwMode="auto">
+                    <a:xfrm>
+                      <a:off x="0" y="0"/>
+                      <a:ext cx="1323975" cy="1219200"/>
+                    </a:xfrm>
+                    <a:prstGeom prst="rect">
+                      <a:avLst/>
+                    </a:prstGeom>
+                    <a:noFill/>
+                    <a:ln>
+                      <a:noFill/>
+                    </a:ln>
+                  </pic:spPr>
+                </pic:pic>
+              </a:graphicData>
+            </a:graphic>
+          </wp:inline>
+        </w:drawing>
+      </w:r>
+    </w:p>
+    <w:p>
+      <w:pPr>
         <w:pStyle w:val="Heading1"/>
         <w:spacing w:before="120"/>
       </w:pPr>
@@ -3287,17 +3721,39 @@
         </w:rPr>
         <w:t xml:space="preserve"> </w:t>
       </w:r>
-      <w:r>
-        <w:rPr>
-          <w:sz w:val="20"/>
-        </w:rPr>
-        <w:t xml:space="preserve">On implementing the algorithm, it helps to learn the worst case running time complexity </w:t>
-      </w:r>
-      <w:r>
-        <w:rPr>
-          <w:sz w:val="20"/>
-        </w:rPr>
-        <w:t>of CYK algorithm is θ (n</w:t>
+    </w:p>
+    <w:p>
+      <w:pPr>
+        <w:pStyle w:val="BodyTextIndent"/>
+        <w:spacing w:after="120"/>
+        <w:ind w:firstLine="0"/>
+        <w:rPr>
+          <w:sz w:val="20"/>
+        </w:rPr>
+      </w:pPr>
+      <w:r>
+        <w:rPr>
+          <w:sz w:val="20"/>
+        </w:rPr>
+        <w:t xml:space="preserve">Implementing the algorithm, </w:t>
+      </w:r>
+      <w:r>
+        <w:rPr>
+          <w:sz w:val="20"/>
+        </w:rPr>
+        <w:t xml:space="preserve">helps to learn the worst case running time complexity </w:t>
+      </w:r>
+      <w:r>
+        <w:rPr>
+          <w:sz w:val="20"/>
+        </w:rPr>
+        <w:t>of CYK algorithm a</w:t>
+      </w:r>
+      <w:r>
+        <w:rPr>
+          <w:sz w:val="20"/>
+        </w:rPr>
+        <w:t>s θ (n</w:t>
       </w:r>
       <w:r>
         <w:rPr>
@@ -3413,6 +3869,66 @@
         <w:rPr>
           <w:sz w:val="20"/>
         </w:rPr>
+        <w:t>Even though this algorithm will run</w:t>
+      </w:r>
+      <w:r>
+        <w:rPr>
+          <w:sz w:val="20"/>
+        </w:rPr>
+        <w:t xml:space="preserve"> correctly, decisions about the size of the grammar</w:t>
+      </w:r>
+      <w:r>
+        <w:rPr>
+          <w:sz w:val="20"/>
+        </w:rPr>
+        <w:t xml:space="preserve">, </w:t>
+      </w:r>
+      <w:r>
+        <w:rPr>
+          <w:sz w:val="20"/>
+        </w:rPr>
+        <w:t xml:space="preserve">the length of the string to be parsed, </w:t>
+      </w:r>
+      <w:r>
+        <w:rPr>
+          <w:sz w:val="20"/>
+        </w:rPr>
+        <w:t>early termination and caching can have a significant impact on the execution</w:t>
+      </w:r>
+      <w:r>
+        <w:rPr>
+          <w:sz w:val="20"/>
+        </w:rPr>
+        <w:t xml:space="preserve"> </w:t>
+      </w:r>
+      <w:r>
+        <w:rPr>
+          <w:sz w:val="20"/>
+          <w:vertAlign w:val="superscript"/>
+        </w:rPr>
+        <w:t>[6]</w:t>
+      </w:r>
+      <w:r>
+        <w:rPr>
+          <w:sz w:val="20"/>
+        </w:rPr>
+        <w:t xml:space="preserve">. </w:t>
+      </w:r>
+    </w:p>
+    <w:p>
+      <w:pPr>
+        <w:pStyle w:val="BodyTextIndent"/>
+        <w:spacing w:after="120"/>
+        <w:ind w:firstLine="0"/>
+        <w:rPr>
+          <w:sz w:val="20"/>
+        </w:rPr>
+      </w:pPr>
+      <w:r>
+        <w:rPr>
+          <w:sz w:val="20"/>
+        </w:rPr>
+        <w:lastRenderedPageBreak/>
         <w:t>Another conclusion that is determined about th</w:t>
       </w:r>
       <w:r>
@@ -3431,14 +3947,26 @@
         <w:rPr>
           <w:sz w:val="20"/>
         </w:rPr>
-        <w:t xml:space="preserve"> a recognizer, not a parser. For the </w:t>
-      </w:r>
-      <w:r>
-        <w:rPr>
-          <w:sz w:val="20"/>
-        </w:rPr>
-        <w:lastRenderedPageBreak/>
-        <w:t>algorithm to succeed it simpl</w:t>
+        <w:t xml:space="preserve"> a recognizer, not a parser</w:t>
+      </w:r>
+      <w:r>
+        <w:rPr>
+          <w:sz w:val="20"/>
+        </w:rPr>
+        <w:t xml:space="preserve"> </w:t>
+      </w:r>
+      <w:r>
+        <w:rPr>
+          <w:sz w:val="20"/>
+          <w:vertAlign w:val="superscript"/>
+        </w:rPr>
+        <w:t>[5]</w:t>
+      </w:r>
+      <w:r>
+        <w:rPr>
+          <w:sz w:val="20"/>
+        </w:rPr>
+        <w:t>. For the algorithm to succeed it simpl</w:t>
       </w:r>
       <w:r>
         <w:rPr>
@@ -3475,7 +4003,7 @@
         </w:rPr>
         <w:t xml:space="preserve">, </w:t>
       </w:r>
-      <w:hyperlink r:id="rId13" w:history="1">
+      <w:hyperlink r:id="rId14" w:history="1">
         <w:r>
           <w:rPr>
             <w:rStyle w:val="Hyperlink"/>
@@ -3496,10 +4024,9 @@
         <w:rPr>
           <w:sz w:val="20"/>
         </w:rPr>
-        <w:lastRenderedPageBreak/>
         <w:t xml:space="preserve">CYK Algorithm, </w:t>
       </w:r>
-      <w:hyperlink r:id="rId14" w:history="1">
+      <w:hyperlink r:id="rId15" w:history="1">
         <w:r>
           <w:rPr>
             <w:rStyle w:val="Hyperlink"/>
@@ -3522,7 +4049,7 @@
         </w:rPr>
         <w:t xml:space="preserve">Chomsky Normal Form, </w:t>
       </w:r>
-      <w:hyperlink r:id="rId15" w:history="1">
+      <w:hyperlink r:id="rId16" w:history="1">
         <w:r>
           <w:rPr>
             <w:rStyle w:val="Hyperlink"/>
@@ -3569,7 +4096,7 @@
         </w:rPr>
         <w:t xml:space="preserve">rammar, </w:t>
       </w:r>
-      <w:hyperlink r:id="rId16" w:history="1">
+      <w:hyperlink r:id="rId17" w:history="1">
         <w:r>
           <w:rPr>
             <w:rStyle w:val="Hyperlink"/>
@@ -3613,12 +4140,15 @@
         </w:rPr>
         <w:t>.</w:t>
       </w:r>
-      <w:bookmarkStart w:id="0" w:name="_GoBack"/>
-      <w:bookmarkEnd w:id="0"/>
     </w:p>
     <w:p>
       <w:pPr>
         <w:pStyle w:val="References"/>
+        <w:numPr>
+          <w:ilvl w:val="0"/>
+          <w:numId w:val="0"/>
+        </w:numPr>
+        <w:ind w:left="360" w:hanging="360"/>
         <w:rPr>
           <w:sz w:val="20"/>
         </w:rPr>
@@ -3629,6 +4159,39 @@
           <w:cols w:num="2" w:space="475"/>
         </w:sectPr>
       </w:pPr>
+      <w:r>
+        <w:rPr>
+          <w:sz w:val="20"/>
+        </w:rPr>
+        <w:t>[6]</w:t>
+      </w:r>
+      <w:r>
+        <w:rPr>
+          <w:sz w:val="20"/>
+        </w:rPr>
+        <w:tab/>
+      </w:r>
+      <w:r>
+        <w:rPr>
+          <w:rStyle w:val="citationtext"/>
+          <w:sz w:val="20"/>
+        </w:rPr>
+        <w:t xml:space="preserve">Bondenstab, Nathan. </w:t>
+      </w:r>
+      <w:r>
+        <w:rPr>
+          <w:rStyle w:val="citationtext"/>
+          <w:sz w:val="20"/>
+        </w:rPr>
+        <w:t xml:space="preserve">Efficient Implementation of the CYK Algorithm (2009): </w:t>
+      </w:r>
+      <w:r>
+        <w:rPr>
+          <w:rStyle w:val="citationtext"/>
+          <w:sz w:val="20"/>
+        </w:rPr>
+        <w:t>Fall 2009.</w:t>
+      </w:r>
     </w:p>
     <w:p>
       <w:pPr>
@@ -4499,6 +5062,7 @@
   <w:style w:type="character" w:default="1" w:styleId="DefaultParagraphFont">
     <w:name w:val="Default Paragraph Font"/>
     <w:uiPriority w:val="1"/>
+    <w:semiHidden/>
     <w:unhideWhenUsed/>
   </w:style>
   <w:style w:type="table" w:default="1" w:styleId="TableNormal">
@@ -4776,6 +5340,11 @@
     <w:name w:val="apple-converted-space"/>
     <w:basedOn w:val="DefaultParagraphFont"/>
     <w:rsid w:val="00117E28"/>
+  </w:style>
+  <w:style w:type="character" w:customStyle="1" w:styleId="citationtext">
+    <w:name w:val="citation_text"/>
+    <w:basedOn w:val="DefaultParagraphFont"/>
+    <w:rsid w:val="00C43897"/>
   </w:style>
 </w:styles>
 </file>

</xml_diff>